<commit_message>
update of a lot;)
</commit_message>
<xml_diff>
--- a/Simulation & result.docx
+++ b/Simulation & result.docx
@@ -94,7 +94,13 @@
         <w:rPr>
           <w:rFonts w:ascii="Arial" w:hAnsi="Arial" w:cs="Arial"/>
         </w:rPr>
-        <w:t>multiple preys and no predator</w:t>
+        <w:t>Trivial case, no</w:t>
+      </w:r>
+      <w:r>
+        <w:rPr>
+          <w:rFonts w:ascii="Arial" w:hAnsi="Arial" w:cs="Arial"/>
+        </w:rPr>
+        <w:t xml:space="preserve"> predator</w:t>
       </w:r>
     </w:p>
     <w:p>
@@ -236,20 +242,56 @@
         <w:rPr>
           <w:rFonts w:ascii="Arial" w:hAnsi="Arial" w:cs="Arial"/>
         </w:rPr>
-        <w:t>Since there are no predators there is no need to take any them into account.</w:t>
-      </w:r>
-    </w:p>
-    <w:p>
-      <w:pPr>
-        <w:rPr>
-          <w:rFonts w:ascii="Arial" w:hAnsi="Arial" w:cs="Arial"/>
-        </w:rPr>
-      </w:pPr>
-      <w:r>
-        <w:rPr>
-          <w:rFonts w:ascii="Arial" w:hAnsi="Arial" w:cs="Arial"/>
-        </w:rPr>
-        <w:t xml:space="preserve">In this trivial case the preys form a stationary equilibrium eventually depicted in the </w:t>
+        <w:t>Since there are no predat</w:t>
+      </w:r>
+      <w:r>
+        <w:rPr>
+          <w:rFonts w:ascii="Arial" w:hAnsi="Arial" w:cs="Arial"/>
+        </w:rPr>
+        <w:t>ors there is no need to take</w:t>
+      </w:r>
+      <w:r>
+        <w:rPr>
+          <w:rFonts w:ascii="Arial" w:hAnsi="Arial" w:cs="Arial"/>
+        </w:rPr>
+        <w:t xml:space="preserve"> them into account.</w:t>
+      </w:r>
+    </w:p>
+    <w:p>
+      <w:pPr>
+        <w:rPr>
+          <w:rFonts w:ascii="Arial" w:hAnsi="Arial" w:cs="Arial"/>
+        </w:rPr>
+      </w:pPr>
+      <w:r>
+        <w:rPr>
+          <w:rFonts w:ascii="Arial" w:hAnsi="Arial" w:cs="Arial"/>
+        </w:rPr>
+        <w:t>In this trivial case</w:t>
+      </w:r>
+      <w:r>
+        <w:rPr>
+          <w:rFonts w:ascii="Arial" w:hAnsi="Arial" w:cs="Arial"/>
+        </w:rPr>
+        <w:t xml:space="preserve"> with 8 preys, m0 = 0.1 and b0 = 0.1,</w:t>
+      </w:r>
+      <w:r>
+        <w:rPr>
+          <w:rFonts w:ascii="Arial" w:hAnsi="Arial" w:cs="Arial"/>
+        </w:rPr>
+        <w:t xml:space="preserve"> the preys </w:t>
+      </w:r>
+      <w:r>
+        <w:rPr>
+          <w:rFonts w:ascii="Arial" w:hAnsi="Arial" w:cs="Arial"/>
+        </w:rPr>
+        <w:t xml:space="preserve">eventually </w:t>
+      </w:r>
+      <w:r>
+        <w:rPr>
+          <w:rFonts w:ascii="Arial" w:hAnsi="Arial" w:cs="Arial"/>
+        </w:rPr>
+        <w:t xml:space="preserve">form a stationary equilibrium depicted in the </w:t>
       </w:r>
       <w:r>
         <w:rPr>
@@ -262,20 +304,38 @@
         <w:rPr>
           <w:rFonts w:ascii="Arial" w:hAnsi="Arial" w:cs="Arial"/>
         </w:rPr>
-        <w:t xml:space="preserve">. The only case where they do not form a stationary equilibrium </w:t>
-      </w:r>
-      <w:r>
-        <w:rPr>
-          <w:rFonts w:ascii="Arial" w:hAnsi="Arial" w:cs="Arial"/>
-        </w:rPr>
-        <w:t xml:space="preserve">is when the friction is removed in the above equation i.e. removing the </w:t>
+        <w:t>.</w:t>
+      </w:r>
+      <w:r>
+        <w:rPr>
+          <w:rFonts w:ascii="Arial" w:hAnsi="Arial" w:cs="Arial"/>
+        </w:rPr>
+        <w:t xml:space="preserve"> Further it is to note that there exist different stationary equilibriums for only preys.</w:t>
+      </w:r>
+      <w:r>
+        <w:rPr>
+          <w:rFonts w:ascii="Arial" w:hAnsi="Arial" w:cs="Arial"/>
+        </w:rPr>
+        <w:t xml:space="preserve"> The only case where they do not form a stationary equilibrium </w:t>
+      </w:r>
+      <w:r>
+        <w:rPr>
+          <w:rFonts w:ascii="Arial" w:hAnsi="Arial" w:cs="Arial"/>
+        </w:rPr>
+        <w:t xml:space="preserve">is when the friction is removed in the above equation i.e. the </w:t>
       </w:r>
       <w:proofErr w:type="gramStart"/>
       <w:r>
         <w:rPr>
           <w:rFonts w:ascii="Arial" w:hAnsi="Arial" w:cs="Arial"/>
         </w:rPr>
-        <w:t xml:space="preserve">term </w:t>
+        <w:t>term</w:t>
+      </w:r>
+      <w:r>
+        <w:rPr>
+          <w:rFonts w:ascii="Arial" w:hAnsi="Arial" w:cs="Arial"/>
+        </w:rPr>
+        <w:t xml:space="preserve"> </w:t>
       </w:r>
       <w:proofErr w:type="gramEnd"/>
       <m:oMath>
@@ -309,7 +369,25 @@
         <w:rPr>
           <w:rFonts w:ascii="Arial" w:hAnsi="Arial" w:cs="Arial"/>
         </w:rPr>
-        <w:t>. This follows from the fact that the energy is conserved which implies that there is no stable equilibrium.</w:t>
+        <w:t>. That</w:t>
+      </w:r>
+      <w:r>
+        <w:rPr>
+          <w:rFonts w:ascii="Arial" w:hAnsi="Arial" w:cs="Arial"/>
+        </w:rPr>
+        <w:t xml:space="preserve"> follows from the fact that the energy is conserved which implies that there is no stable equilibrium</w:t>
+      </w:r>
+      <w:r>
+        <w:rPr>
+          <w:rFonts w:ascii="Arial" w:hAnsi="Arial" w:cs="Arial"/>
+        </w:rPr>
+        <w:t xml:space="preserve"> anymore</w:t>
+      </w:r>
+      <w:r>
+        <w:rPr>
+          <w:rFonts w:ascii="Arial" w:hAnsi="Arial" w:cs="Arial"/>
+        </w:rPr>
+        <w:t>.</w:t>
       </w:r>
     </w:p>
     <w:p>
@@ -424,7 +502,19 @@
         <w:rPr>
           <w:rFonts w:ascii="Arial" w:hAnsi="Arial" w:cs="Arial"/>
         </w:rPr>
-        <w:t xml:space="preserve"> with no predators. However, with the configuration m0=0.1, b0 = 0.5, mx = 1, </w:t>
+        <w:t xml:space="preserve"> with no predators. However, with the configuration </w:t>
+      </w:r>
+      <w:r>
+        <w:rPr>
+          <w:rFonts w:ascii="Arial" w:hAnsi="Arial" w:cs="Arial"/>
+        </w:rPr>
+        <w:t>m0=0.1, b0 = 0.5, mx = 0.5</w:t>
+      </w:r>
+      <w:r>
+        <w:rPr>
+          <w:rFonts w:ascii="Arial" w:hAnsi="Arial" w:cs="Arial"/>
+        </w:rPr>
+        <w:t xml:space="preserve">, </w:t>
       </w:r>
       <w:proofErr w:type="spellStart"/>
       <w:r>
@@ -438,7 +528,7 @@
         <w:rPr>
           <w:rFonts w:ascii="Arial" w:hAnsi="Arial" w:cs="Arial"/>
         </w:rPr>
-        <w:t xml:space="preserve"> = 1t</w:t>
+        <w:t xml:space="preserve"> = 1</w:t>
       </w:r>
       <w:r>
         <w:rPr>
@@ -501,96 +591,147 @@
         <w:rPr>
           <w:rFonts w:ascii="Arial" w:hAnsi="Arial" w:cs="Arial"/>
         </w:rPr>
-        <w:t xml:space="preserve">s </w:t>
+        <w:t>s a</w:t>
+      </w:r>
+      <w:r>
+        <w:rPr>
+          <w:rFonts w:ascii="Arial" w:hAnsi="Arial" w:cs="Arial"/>
+        </w:rPr>
+        <w:t>n</w:t>
+      </w:r>
+      <w:r>
+        <w:rPr>
+          <w:rFonts w:ascii="Arial" w:hAnsi="Arial" w:cs="Arial"/>
+        </w:rPr>
+        <w:t xml:space="preserve"> unrealistic result </w:t>
+      </w:r>
+      <w:r>
+        <w:rPr>
+          <w:rFonts w:ascii="Arial" w:hAnsi="Arial" w:cs="Arial"/>
+        </w:rPr>
+        <w:t>and therefor</w:t>
+      </w:r>
+      <w:r>
+        <w:rPr>
+          <w:rFonts w:ascii="Arial" w:hAnsi="Arial" w:cs="Arial"/>
+        </w:rPr>
+        <w:t>e</w:t>
+      </w:r>
+      <w:r>
+        <w:rPr>
+          <w:rFonts w:ascii="Arial" w:hAnsi="Arial" w:cs="Arial"/>
+        </w:rPr>
+        <w:t xml:space="preserve"> is not discussed further in this paper. Nevertheless it is the same result as in </w:t>
+      </w:r>
+      <w:r>
+        <w:rPr>
+          <w:rFonts w:ascii="Arial" w:hAnsi="Arial" w:cs="Arial"/>
+          <w:color w:val="FF0000"/>
+        </w:rPr>
+        <w:t>paper [1]</w:t>
+      </w:r>
+      <w:r>
+        <w:rPr>
+          <w:rFonts w:ascii="Arial" w:hAnsi="Arial" w:cs="Arial"/>
+        </w:rPr>
+        <w:t>.</w:t>
+      </w:r>
+      <w:r>
+        <w:rPr>
+          <w:rFonts w:ascii="Arial" w:hAnsi="Arial" w:cs="Arial"/>
+        </w:rPr>
+        <w:t xml:space="preserve"> A lot of configurations in the single predator case result in an unre</w:t>
+      </w:r>
+      <w:r>
+        <w:rPr>
+          <w:rFonts w:ascii="Arial" w:hAnsi="Arial" w:cs="Arial"/>
+        </w:rPr>
+        <w:t>alistic behaviour of the swarm.</w:t>
+      </w:r>
+    </w:p>
+    <w:p>
+      <w:pPr>
+        <w:rPr>
+          <w:rFonts w:ascii="Arial" w:hAnsi="Arial" w:cs="Arial"/>
+        </w:rPr>
+      </w:pPr>
+      <w:r>
+        <w:rPr>
+          <w:rFonts w:ascii="Arial" w:hAnsi="Arial" w:cs="Arial"/>
+        </w:rPr>
+        <w:t xml:space="preserve">Analysis of the parameters in the section above and several test with those parameters we found out that the parameters of </w:t>
+      </w:r>
+      <w:commentRangeStart w:id="0"/>
+      <w:r>
+        <w:rPr>
+          <w:rFonts w:ascii="Arial" w:hAnsi="Arial" w:cs="Arial"/>
+          <w:color w:val="FF0000"/>
+        </w:rPr>
+        <w:t>figure</w:t>
+      </w:r>
+      <w:commentRangeEnd w:id="0"/>
+      <w:r>
+        <w:rPr>
+          <w:rStyle w:val="Kommentarzeichen"/>
+        </w:rPr>
+        <w:commentReference w:id="0"/>
+      </w:r>
+      <w:r>
+        <w:rPr>
+          <w:rFonts w:ascii="Arial" w:hAnsi="Arial" w:cs="Arial"/>
+          <w:color w:val="FF0000"/>
+        </w:rPr>
+        <w:t xml:space="preserve"> (x) </w:t>
+      </w:r>
+      <w:r>
+        <w:rPr>
+          <w:rFonts w:ascii="Arial" w:hAnsi="Arial" w:cs="Arial"/>
+        </w:rPr>
+        <w:t>are the most realistic in case of a single predator.</w:t>
+      </w:r>
+      <w:r>
+        <w:rPr>
+          <w:rFonts w:ascii="Arial" w:hAnsi="Arial" w:cs="Arial"/>
+        </w:rPr>
+        <w:t xml:space="preserve"> The predator follows the swarm and split it mostly into two par</w:t>
+      </w:r>
+      <w:r>
+        <w:rPr>
+          <w:rFonts w:ascii="Arial" w:hAnsi="Arial" w:cs="Arial"/>
+        </w:rPr>
+        <w:t>ts. As soon as the predator is some</w:t>
+      </w:r>
+      <w:r>
+        <w:rPr>
+          <w:rFonts w:ascii="Arial" w:hAnsi="Arial" w:cs="Arial"/>
+        </w:rPr>
+        <w:t xml:space="preserve"> distance away from the preys</w:t>
+      </w:r>
+      <w:r>
+        <w:rPr>
+          <w:rFonts w:ascii="Arial" w:hAnsi="Arial" w:cs="Arial"/>
+        </w:rPr>
+        <w:t>, he</w:t>
+      </w:r>
+      <w:r>
+        <w:rPr>
+          <w:rFonts w:ascii="Arial" w:hAnsi="Arial" w:cs="Arial"/>
+        </w:rPr>
+        <w:t xml:space="preserve"> again </w:t>
       </w:r>
       <w:proofErr w:type="gramStart"/>
       <w:r>
         <w:rPr>
           <w:rFonts w:ascii="Arial" w:hAnsi="Arial" w:cs="Arial"/>
         </w:rPr>
-        <w:t>a</w:t>
+        <w:t>meet</w:t>
       </w:r>
       <w:proofErr w:type="gramEnd"/>
       <w:r>
         <w:rPr>
           <w:rFonts w:ascii="Arial" w:hAnsi="Arial" w:cs="Arial"/>
         </w:rPr>
-        <w:t xml:space="preserve"> unrealistic result </w:t>
-      </w:r>
-      <w:r>
-        <w:rPr>
-          <w:rFonts w:ascii="Arial" w:hAnsi="Arial" w:cs="Arial"/>
-        </w:rPr>
-        <w:t>and therefor</w:t>
-      </w:r>
-      <w:r>
-        <w:rPr>
-          <w:rFonts w:ascii="Arial" w:hAnsi="Arial" w:cs="Arial"/>
-        </w:rPr>
-        <w:t>e</w:t>
-      </w:r>
-      <w:r>
-        <w:rPr>
-          <w:rFonts w:ascii="Arial" w:hAnsi="Arial" w:cs="Arial"/>
-        </w:rPr>
-        <w:t xml:space="preserve"> is not discussed further in this paper. Nevertheless it is the same result as in </w:t>
-      </w:r>
-      <w:r>
-        <w:rPr>
-          <w:rFonts w:ascii="Arial" w:hAnsi="Arial" w:cs="Arial"/>
-          <w:color w:val="FF0000"/>
-        </w:rPr>
-        <w:t>paper [1]</w:t>
-      </w:r>
-      <w:r>
-        <w:rPr>
-          <w:rFonts w:ascii="Arial" w:hAnsi="Arial" w:cs="Arial"/>
-        </w:rPr>
-        <w:t>.</w:t>
-      </w:r>
-      <w:r>
-        <w:rPr>
-          <w:rFonts w:ascii="Arial" w:hAnsi="Arial" w:cs="Arial"/>
-        </w:rPr>
-        <w:t xml:space="preserve"> A lot of configurations in the single predator case result in an unre</w:t>
-      </w:r>
-      <w:r>
-        <w:rPr>
-          <w:rFonts w:ascii="Arial" w:hAnsi="Arial" w:cs="Arial"/>
-        </w:rPr>
-        <w:t>alistic behaviour of the swarm.</w:t>
-      </w:r>
-    </w:p>
-    <w:p>
-      <w:pPr>
-        <w:rPr>
-          <w:rFonts w:ascii="Arial" w:hAnsi="Arial" w:cs="Arial"/>
-        </w:rPr>
-      </w:pPr>
-      <w:r>
-        <w:rPr>
-          <w:rFonts w:ascii="Arial" w:hAnsi="Arial" w:cs="Arial"/>
-        </w:rPr>
-        <w:t xml:space="preserve">Analysis of the parameters in the section above and several test with those parameters we found out that the parameters of </w:t>
-      </w:r>
-      <w:r>
-        <w:rPr>
-          <w:rFonts w:ascii="Arial" w:hAnsi="Arial" w:cs="Arial"/>
-          <w:color w:val="FF0000"/>
-        </w:rPr>
-        <w:t xml:space="preserve">figure (x) </w:t>
-      </w:r>
-      <w:r>
-        <w:rPr>
-          <w:rFonts w:ascii="Arial" w:hAnsi="Arial" w:cs="Arial"/>
-        </w:rPr>
-        <w:t>are the most realistic in case of a single predator.</w:t>
-      </w:r>
-      <w:r>
-        <w:rPr>
-          <w:rFonts w:ascii="Arial" w:hAnsi="Arial" w:cs="Arial"/>
-        </w:rPr>
-        <w:t xml:space="preserve"> The predator follows the swarm and split it mostly into two parts. As soon as the predator is a distance away from the preys they again meet each other and build a swarm. This increases the chance of survive of the preys as they try to stay close together. Sometimes the predator is able to chase a prey away from the swarm but instead trying to chase the prey further away,</w:t>
+        <w:t xml:space="preserve"> each other and build a swarm. This increases the chance of survive of the preys as they try to stay close together. Sometimes the predator is able to chase a prey away from the swarm but instead trying to chase the prey further away,</w:t>
       </w:r>
       <w:r>
         <w:rPr>
@@ -760,6 +901,7 @@
         <w:rPr>
           <w:rFonts w:ascii="Arial" w:hAnsi="Arial" w:cs="Arial"/>
         </w:rPr>
+        <w:lastRenderedPageBreak/>
         <w:t xml:space="preserve">In the first case with no interaction between the predators the equation </w:t>
       </w:r>
       <w:r>
@@ -786,8 +928,27 @@
         <w:rPr>
           <w:rFonts w:ascii="Arial" w:hAnsi="Arial" w:cs="Arial"/>
         </w:rPr>
-        <w:lastRenderedPageBreak/>
-        <w:t>Although this scenario corresponds to the case where the predators do not interact with each other, they stay close together in the most of the configurations</w:t>
+        <w:t xml:space="preserve">Although this </w:t>
+      </w:r>
+      <w:commentRangeStart w:id="1"/>
+      <w:r>
+        <w:rPr>
+          <w:rFonts w:ascii="Arial" w:hAnsi="Arial" w:cs="Arial"/>
+        </w:rPr>
+        <w:t>scenario</w:t>
+      </w:r>
+      <w:commentRangeEnd w:id="1"/>
+      <w:r>
+        <w:rPr>
+          <w:rStyle w:val="Kommentarzeichen"/>
+        </w:rPr>
+        <w:commentReference w:id="1"/>
+      </w:r>
+      <w:r>
+        <w:rPr>
+          <w:rFonts w:ascii="Arial" w:hAnsi="Arial" w:cs="Arial"/>
+        </w:rPr>
+        <w:t xml:space="preserve"> corresponds to the case where the predators do not interact with each other, they stay close together in the most of the configurations</w:t>
       </w:r>
       <w:r>
         <w:rPr>
@@ -850,20 +1011,40 @@
         <w:rPr>
           <w:rFonts w:ascii="Arial" w:hAnsi="Arial" w:cs="Arial"/>
         </w:rPr>
-        <w:t xml:space="preserve"> in this scenario they stay at least at a certain distance due to the near distance repulsive force.</w:t>
-      </w:r>
-    </w:p>
-    <w:p>
-      <w:pPr>
-        <w:rPr>
-          <w:rFonts w:ascii="Arial" w:hAnsi="Arial" w:cs="Arial"/>
-        </w:rPr>
-      </w:pPr>
-      <w:r>
-        <w:rPr>
-          <w:rFonts w:ascii="Arial" w:hAnsi="Arial" w:cs="Arial"/>
-        </w:rPr>
-        <w:t xml:space="preserve">With a configuration of </w:t>
+        <w:t xml:space="preserve"> they stay at least at a certain distance due to the near distance repulsive force.</w:t>
+      </w:r>
+    </w:p>
+    <w:p>
+      <w:pPr>
+        <w:rPr>
+          <w:rFonts w:ascii="Arial" w:hAnsi="Arial" w:cs="Arial"/>
+        </w:rPr>
+      </w:pPr>
+      <w:r>
+        <w:rPr>
+          <w:rFonts w:ascii="Arial" w:hAnsi="Arial" w:cs="Arial"/>
+        </w:rPr>
+        <w:t xml:space="preserve">With a </w:t>
+      </w:r>
+      <w:commentRangeStart w:id="2"/>
+      <w:r>
+        <w:rPr>
+          <w:rFonts w:ascii="Arial" w:hAnsi="Arial" w:cs="Arial"/>
+        </w:rPr>
+        <w:t>configuration</w:t>
+      </w:r>
+      <w:commentRangeEnd w:id="2"/>
+      <w:r>
+        <w:rPr>
+          <w:rStyle w:val="Kommentarzeichen"/>
+        </w:rPr>
+        <w:commentReference w:id="2"/>
+      </w:r>
+      <w:r>
+        <w:rPr>
+          <w:rFonts w:ascii="Arial" w:hAnsi="Arial" w:cs="Arial"/>
+        </w:rPr>
+        <w:t xml:space="preserve"> of </w:t>
       </w:r>
       <w:proofErr w:type="spellStart"/>
       <w:r>
@@ -901,186 +1082,212 @@
         <w:rPr>
           <w:rFonts w:ascii="Arial" w:hAnsi="Arial" w:cs="Arial"/>
         </w:rPr>
-        <w:t>and seven preys the predators first circulate chaotic</w:t>
-      </w:r>
+        <w:t>and seven preys, it first looks that the predator do some random walk with the preys in the middle</w:t>
+      </w:r>
+      <w:r>
+        <w:rPr>
+          <w:rFonts w:ascii="Arial" w:hAnsi="Arial" w:cs="Arial"/>
+        </w:rPr>
+        <w:t>.</w:t>
+      </w:r>
+      <w:r>
+        <w:rPr>
+          <w:rFonts w:ascii="Arial" w:hAnsi="Arial" w:cs="Arial"/>
+        </w:rPr>
+        <w:t xml:space="preserve"> But after</w:t>
+      </w:r>
+      <w:r>
+        <w:rPr>
+          <w:rFonts w:ascii="Arial" w:hAnsi="Arial" w:cs="Arial"/>
+        </w:rPr>
+        <w:t xml:space="preserve"> some time the predators form a group and circulate together around the prey swarm in their middle which is depicted in </w:t>
+      </w:r>
+      <w:r>
+        <w:rPr>
+          <w:rFonts w:ascii="Arial" w:hAnsi="Arial" w:cs="Arial"/>
+          <w:color w:val="FF0000"/>
+        </w:rPr>
+        <w:t>figure x</w:t>
+      </w:r>
+      <w:r>
+        <w:rPr>
+          <w:rFonts w:ascii="Arial" w:hAnsi="Arial" w:cs="Arial"/>
+        </w:rPr>
+        <w:t>.</w:t>
+      </w:r>
+    </w:p>
+    <w:p>
+      <w:pPr>
+        <w:rPr>
+          <w:rFonts w:ascii="Arial" w:hAnsi="Arial" w:cs="Arial"/>
+        </w:rPr>
+      </w:pPr>
+      <w:r>
+        <w:rPr>
+          <w:rFonts w:ascii="Arial" w:hAnsi="Arial" w:cs="Arial"/>
+        </w:rPr>
+        <w:t>Another interesting behaviour is given by the configuration mx = 0.2, bx = 0.2, b0 = 0</w:t>
+      </w:r>
+      <w:r>
+        <w:rPr>
+          <w:rFonts w:ascii="Arial" w:hAnsi="Arial" w:cs="Arial"/>
+        </w:rPr>
+        <w:t>.2,</w:t>
+      </w:r>
+      <w:r>
+        <w:rPr>
+          <w:rFonts w:ascii="Arial" w:hAnsi="Arial" w:cs="Arial"/>
+        </w:rPr>
+        <w:t xml:space="preserve"> m0 = 0.1</w:t>
+      </w:r>
+      <w:r>
+        <w:rPr>
+          <w:rFonts w:ascii="Arial" w:hAnsi="Arial" w:cs="Arial"/>
+        </w:rPr>
+        <w:t>, 2 predators and 7 preys. This is more realistic scenario in which the predators try to stay together, but after a while mostly chase the preys alone. They do often separate the swarm and go after some preys which lost the</w:t>
+      </w:r>
+      <w:r>
+        <w:rPr>
+          <w:rFonts w:ascii="Arial" w:hAnsi="Arial" w:cs="Arial"/>
+        </w:rPr>
+        <w:t xml:space="preserve"> connection to the swarm. Anyway after a while the swarm again finds together and the scenario starts from the beginning.</w:t>
+      </w:r>
+    </w:p>
+    <w:p>
+      <w:pPr>
+        <w:rPr>
+          <w:rFonts w:ascii="Arial" w:hAnsi="Arial" w:cs="Arial"/>
+        </w:rPr>
+      </w:pPr>
+      <w:r>
+        <w:rPr>
+          <w:rFonts w:ascii="Arial" w:hAnsi="Arial" w:cs="Arial"/>
+        </w:rPr>
+        <w:t xml:space="preserve">The last option is to choose a repulsive force between the predators which leads to the equation </w:t>
+      </w:r>
+      <w:r>
+        <w:rPr>
+          <w:rFonts w:ascii="Arial" w:hAnsi="Arial" w:cs="Arial"/>
+          <w:color w:val="FF0000"/>
+        </w:rPr>
+        <w:t>x</w:t>
+      </w:r>
+      <w:r>
+        <w:rPr>
+          <w:rFonts w:ascii="Arial" w:hAnsi="Arial" w:cs="Arial"/>
+        </w:rPr>
+        <w:t>. In this scenario the predators avoid each other. With this kind of interaction they often attack the swarm from different sides what is close to realistic behaviour, where the predators tries to surr</w:t>
+      </w:r>
+      <w:r>
+        <w:rPr>
+          <w:rFonts w:ascii="Arial" w:hAnsi="Arial" w:cs="Arial"/>
+        </w:rPr>
+        <w:t xml:space="preserve">ound the </w:t>
+      </w:r>
+      <w:proofErr w:type="spellStart"/>
+      <w:r>
+        <w:rPr>
+          <w:rFonts w:ascii="Arial" w:hAnsi="Arial" w:cs="Arial"/>
+        </w:rPr>
+        <w:t>preys</w:t>
+      </w:r>
+      <w:proofErr w:type="spellEnd"/>
+      <w:r>
+        <w:rPr>
+          <w:rFonts w:ascii="Arial" w:hAnsi="Arial" w:cs="Arial"/>
+        </w:rPr>
+        <w:t>. The predators often rush through the swarm and divide them for a short time into multiple smaller swarms until the swarm eventually</w:t>
+      </w:r>
+      <w:r>
+        <w:rPr>
+          <w:rFonts w:ascii="Arial" w:hAnsi="Arial" w:cs="Arial"/>
+        </w:rPr>
+        <w:t xml:space="preserve"> finds together. This outcome can be</w:t>
+      </w:r>
+      <w:r>
+        <w:rPr>
+          <w:rFonts w:ascii="Arial" w:hAnsi="Arial" w:cs="Arial"/>
+        </w:rPr>
+        <w:t xml:space="preserve"> observed with th</w:t>
+      </w:r>
+      <w:r>
+        <w:rPr>
+          <w:rFonts w:ascii="Arial" w:hAnsi="Arial" w:cs="Arial"/>
+        </w:rPr>
+        <w:t>e following configuration: mx =</w:t>
+      </w:r>
+      <w:r>
+        <w:rPr>
+          <w:rFonts w:ascii="Arial" w:hAnsi="Arial" w:cs="Arial"/>
+        </w:rPr>
+        <w:t xml:space="preserve"> 0.3, </w:t>
+      </w:r>
+      <w:proofErr w:type="spellStart"/>
+      <w:r>
+        <w:rPr>
+          <w:rFonts w:ascii="Arial" w:hAnsi="Arial" w:cs="Arial"/>
+        </w:rPr>
+        <w:t>bx</w:t>
+      </w:r>
+      <w:proofErr w:type="spellEnd"/>
+      <w:r>
+        <w:rPr>
+          <w:rFonts w:ascii="Arial" w:hAnsi="Arial" w:cs="Arial"/>
+        </w:rPr>
+        <w:t xml:space="preserve"> = 0.2, m0 = 0.1 and b0 = 0.2. Also remarkable in this configuration is that the swarm finds together relatively quickly after a predator divided them into two parts. In co</w:t>
+      </w:r>
+      <w:r>
+        <w:rPr>
+          <w:rFonts w:ascii="Arial" w:hAnsi="Arial" w:cs="Arial"/>
+        </w:rPr>
+        <w:t>ntrast to a configuration: mx =</w:t>
+      </w:r>
+      <w:r>
+        <w:rPr>
+          <w:rFonts w:ascii="Arial" w:hAnsi="Arial" w:cs="Arial"/>
+        </w:rPr>
+        <w:t xml:space="preserve"> 0.2, </w:t>
+      </w:r>
+      <w:proofErr w:type="spellStart"/>
+      <w:r>
+        <w:rPr>
+          <w:rFonts w:ascii="Arial" w:hAnsi="Arial" w:cs="Arial"/>
+        </w:rPr>
+        <w:t>bx</w:t>
+      </w:r>
+      <w:proofErr w:type="spellEnd"/>
+      <w:r>
+        <w:rPr>
+          <w:rFonts w:ascii="Arial" w:hAnsi="Arial" w:cs="Arial"/>
+        </w:rPr>
+        <w:t xml:space="preserve"> = 0.2, m0 = 0.1 and b0 = 0.2 where the preys need a long time to find together when they got separated.</w:t>
+      </w:r>
+      <w:r>
+        <w:rPr>
+          <w:rFonts w:ascii="Arial" w:hAnsi="Arial" w:cs="Arial"/>
+        </w:rPr>
+        <w:t xml:space="preserve"> In some cases the latter configuration leads to separated swarms chased by </w:t>
+      </w:r>
+      <w:r>
+        <w:rPr>
+          <w:rFonts w:ascii="Arial" w:hAnsi="Arial" w:cs="Arial"/>
+        </w:rPr>
+        <w:t>the</w:t>
+      </w:r>
+      <w:r>
+        <w:rPr>
+          <w:rFonts w:ascii="Arial" w:hAnsi="Arial" w:cs="Arial"/>
+        </w:rPr>
+        <w:t xml:space="preserve"> predators.</w:t>
+      </w:r>
+      <w:bookmarkStart w:id="3" w:name="_GoBack"/>
+      <w:bookmarkEnd w:id="3"/>
       <w:r>
         <w:rPr>
           <w:rFonts w:ascii="Arial" w:hAnsi="Arial" w:cs="Arial"/>
         </w:rPr>
         <w:t xml:space="preserve"> </w:t>
       </w:r>
-      <w:r>
-        <w:rPr>
-          <w:rFonts w:ascii="Arial" w:hAnsi="Arial" w:cs="Arial"/>
-        </w:rPr>
-        <w:t xml:space="preserve">around the preys in the middle. After some time the predators form a group and circulate together around the prey swarm in their middle which is depicted in </w:t>
-      </w:r>
-      <w:r>
-        <w:rPr>
-          <w:rFonts w:ascii="Arial" w:hAnsi="Arial" w:cs="Arial"/>
-          <w:color w:val="FF0000"/>
-        </w:rPr>
-        <w:t>figure x</w:t>
-      </w:r>
-      <w:r>
-        <w:rPr>
-          <w:rFonts w:ascii="Arial" w:hAnsi="Arial" w:cs="Arial"/>
-        </w:rPr>
-        <w:t>.</w:t>
-      </w:r>
-    </w:p>
-    <w:p>
-      <w:pPr>
-        <w:rPr>
-          <w:rFonts w:ascii="Arial" w:hAnsi="Arial" w:cs="Arial"/>
-        </w:rPr>
-      </w:pPr>
-      <w:r>
-        <w:rPr>
-          <w:rFonts w:ascii="Arial" w:hAnsi="Arial" w:cs="Arial"/>
-        </w:rPr>
-        <w:t>Another interesting behaviour is given by the configuration mx = 0.2, bx = 0.2, b0 = 0</w:t>
-      </w:r>
-      <w:r>
-        <w:rPr>
-          <w:rFonts w:ascii="Arial" w:hAnsi="Arial" w:cs="Arial"/>
-        </w:rPr>
-        <w:t>.2,</w:t>
-      </w:r>
-      <w:r>
-        <w:rPr>
-          <w:rFonts w:ascii="Arial" w:hAnsi="Arial" w:cs="Arial"/>
-        </w:rPr>
-        <w:t xml:space="preserve"> m0 = 0.1</w:t>
-      </w:r>
-      <w:r>
-        <w:rPr>
-          <w:rFonts w:ascii="Arial" w:hAnsi="Arial" w:cs="Arial"/>
-        </w:rPr>
-        <w:t>, 2 predators and 7 preys. This is more realistic scenario in which the predators try to stay together, but after a while mostly chase the preys alone. They do often separate the swarm and go after some preys which lost the</w:t>
-      </w:r>
-      <w:r>
-        <w:rPr>
-          <w:rFonts w:ascii="Arial" w:hAnsi="Arial" w:cs="Arial"/>
-        </w:rPr>
-        <w:t xml:space="preserve"> connection to the swarm. Anyway after a while the swarm again finds together and the scenario starts from the beginning.</w:t>
-      </w:r>
-    </w:p>
-    <w:p>
-      <w:pPr>
-        <w:rPr>
-          <w:rFonts w:ascii="Arial" w:hAnsi="Arial" w:cs="Arial"/>
-        </w:rPr>
-      </w:pPr>
-      <w:r>
-        <w:rPr>
-          <w:rFonts w:ascii="Arial" w:hAnsi="Arial" w:cs="Arial"/>
-        </w:rPr>
-        <w:t xml:space="preserve">The last option is to choose a repulsive force between the predators which leads to the equation </w:t>
-      </w:r>
-      <w:r>
-        <w:rPr>
-          <w:rFonts w:ascii="Arial" w:hAnsi="Arial" w:cs="Arial"/>
-          <w:color w:val="FF0000"/>
-        </w:rPr>
-        <w:t>x</w:t>
-      </w:r>
-      <w:r>
-        <w:rPr>
-          <w:rFonts w:ascii="Arial" w:hAnsi="Arial" w:cs="Arial"/>
-        </w:rPr>
-        <w:t>. In this scenario the predators avoid each other. With this kind of interaction they often attack the swarm from different sides what is close to realistic behaviour, where the predators tries to surr</w:t>
-      </w:r>
-      <w:r>
-        <w:rPr>
-          <w:rFonts w:ascii="Arial" w:hAnsi="Arial" w:cs="Arial"/>
-        </w:rPr>
-        <w:t xml:space="preserve">ound the </w:t>
-      </w:r>
-      <w:proofErr w:type="spellStart"/>
-      <w:r>
-        <w:rPr>
-          <w:rFonts w:ascii="Arial" w:hAnsi="Arial" w:cs="Arial"/>
-        </w:rPr>
-        <w:t>preys</w:t>
-      </w:r>
-      <w:proofErr w:type="spellEnd"/>
-      <w:r>
-        <w:rPr>
-          <w:rFonts w:ascii="Arial" w:hAnsi="Arial" w:cs="Arial"/>
-        </w:rPr>
-        <w:t xml:space="preserve">. The predators often rush through the swarm and divide them for a short time into multiple smaller swarms until the swarm eventually finds together. This outcome is observed with the following configuration: mx </w:t>
-      </w:r>
-      <w:proofErr w:type="gramStart"/>
-      <w:r>
-        <w:rPr>
-          <w:rFonts w:ascii="Arial" w:hAnsi="Arial" w:cs="Arial"/>
-        </w:rPr>
-        <w:t>=  0.3</w:t>
-      </w:r>
-      <w:proofErr w:type="gramEnd"/>
-      <w:r>
-        <w:rPr>
-          <w:rFonts w:ascii="Arial" w:hAnsi="Arial" w:cs="Arial"/>
-        </w:rPr>
-        <w:t xml:space="preserve">, </w:t>
-      </w:r>
-      <w:proofErr w:type="spellStart"/>
-      <w:r>
-        <w:rPr>
-          <w:rFonts w:ascii="Arial" w:hAnsi="Arial" w:cs="Arial"/>
-        </w:rPr>
-        <w:t>bx</w:t>
-      </w:r>
-      <w:proofErr w:type="spellEnd"/>
-      <w:r>
-        <w:rPr>
-          <w:rFonts w:ascii="Arial" w:hAnsi="Arial" w:cs="Arial"/>
-        </w:rPr>
-        <w:t xml:space="preserve"> = 0.2, m0 = 0.1 and b0 = 0.2. Also remarkable in this configuration is that the swarm finds together relatively quickly after a predator divided them into two parts. In contrast to a configuration: mx </w:t>
-      </w:r>
-      <w:proofErr w:type="gramStart"/>
-      <w:r>
-        <w:rPr>
-          <w:rFonts w:ascii="Arial" w:hAnsi="Arial" w:cs="Arial"/>
-        </w:rPr>
-        <w:t>=  0.2</w:t>
-      </w:r>
-      <w:proofErr w:type="gramEnd"/>
-      <w:r>
-        <w:rPr>
-          <w:rFonts w:ascii="Arial" w:hAnsi="Arial" w:cs="Arial"/>
-        </w:rPr>
-        <w:t xml:space="preserve">, </w:t>
-      </w:r>
-      <w:proofErr w:type="spellStart"/>
-      <w:r>
-        <w:rPr>
-          <w:rFonts w:ascii="Arial" w:hAnsi="Arial" w:cs="Arial"/>
-        </w:rPr>
-        <w:t>bx</w:t>
-      </w:r>
-      <w:proofErr w:type="spellEnd"/>
-      <w:r>
-        <w:rPr>
-          <w:rFonts w:ascii="Arial" w:hAnsi="Arial" w:cs="Arial"/>
-        </w:rPr>
-        <w:t xml:space="preserve"> = 0.2, m0 = 0.1 and b0 = 0.2</w:t>
-      </w:r>
-      <w:r>
-        <w:rPr>
-          <w:rFonts w:ascii="Arial" w:hAnsi="Arial" w:cs="Arial"/>
-        </w:rPr>
-        <w:t xml:space="preserve"> where the preys need a long time to find together when they got separated.</w:t>
-      </w:r>
-      <w:r>
-        <w:rPr>
-          <w:rFonts w:ascii="Arial" w:hAnsi="Arial" w:cs="Arial"/>
-        </w:rPr>
-        <w:t xml:space="preserve"> In some cases the latter configuration leads to separated swarms chased by different predators. </w:t>
-      </w:r>
-      <w:bookmarkStart w:id="0" w:name="_GoBack"/>
-      <w:bookmarkEnd w:id="0"/>
     </w:p>
     <w:sectPr>
       <w:pgSz w:w="11906" w:h="16838"/>
@@ -1090,6 +1297,59 @@
     </w:sectPr>
   </w:body>
 </w:document>
+</file>
+
+<file path=word/comments.xml><?xml version="1.0" encoding="utf-8"?>
+<w:comments xmlns:wpc="http://schemas.microsoft.com/office/word/2010/wordprocessingCanvas" xmlns:mc="http://schemas.openxmlformats.org/markup-compatibility/2006" xmlns:o="urn:schemas-microsoft-com:office:office" xmlns:r="http://schemas.openxmlformats.org/officeDocument/2006/relationships" xmlns:m="http://schemas.openxmlformats.org/officeDocument/2006/math" xmlns:v="urn:schemas-microsoft-com:vml" xmlns:wp14="http://schemas.microsoft.com/office/word/2010/wordprocessingDrawing" xmlns:wp="http://schemas.openxmlformats.org/drawingml/2006/wordprocessingDrawing" xmlns:w10="urn:schemas-microsoft-com:office:word" xmlns:w="http://schemas.openxmlformats.org/wordprocessingml/2006/main" xmlns:w14="http://schemas.microsoft.com/office/word/2010/wordml" xmlns:wpg="http://schemas.microsoft.com/office/word/2010/wordprocessingGroup" xmlns:wpi="http://schemas.microsoft.com/office/word/2010/wordprocessingInk" xmlns:wne="http://schemas.microsoft.com/office/word/2006/wordml" xmlns:wps="http://schemas.microsoft.com/office/word/2010/wordprocessingShape" mc:Ignorable="w14 wp14">
+  <w:comment w:id="0" w:author="Tondelli" w:date="2014-05-10T11:07:00Z" w:initials="T">
+    <w:p>
+      <w:pPr>
+        <w:pStyle w:val="Kommentartext"/>
+      </w:pPr>
+      <w:r>
+        <w:rPr>
+          <w:rStyle w:val="Kommentarzeichen"/>
+        </w:rPr>
+        <w:annotationRef/>
+      </w:r>
+      <w:r>
+        <w:t>Which parameter to use?</w:t>
+      </w:r>
+    </w:p>
+  </w:comment>
+  <w:comment w:id="1" w:author="Tondelli" w:date="2014-05-10T12:20:00Z" w:initials="T">
+    <w:p>
+      <w:pPr>
+        <w:pStyle w:val="Kommentartext"/>
+      </w:pPr>
+      <w:r>
+        <w:rPr>
+          <w:rStyle w:val="Kommentarzeichen"/>
+        </w:rPr>
+        <w:annotationRef/>
+      </w:r>
+      <w:r>
+        <w:t>Find a configuration which they come together soon an plot the trace</w:t>
+      </w:r>
+    </w:p>
+  </w:comment>
+  <w:comment w:id="2" w:author="Tondelli" w:date="2014-05-10T12:38:00Z" w:initials="T">
+    <w:p>
+      <w:pPr>
+        <w:pStyle w:val="Kommentartext"/>
+      </w:pPr>
+      <w:r>
+        <w:rPr>
+          <w:rStyle w:val="Kommentarzeichen"/>
+        </w:rPr>
+        <w:annotationRef/>
+      </w:r>
+      <w:r>
+        <w:t>Didn’t get the same result? What to do?</w:t>
+      </w:r>
+    </w:p>
+  </w:comment>
+</w:comments>
 </file>
 
 <file path=word/numbering.xml><?xml version="1.0" encoding="utf-8"?>
@@ -2299,7 +2559,7 @@
 </file>
 
 <file path=customXml/itemProps1.xml><?xml version="1.0" encoding="utf-8"?>
-<ds:datastoreItem xmlns:ds="http://schemas.openxmlformats.org/officeDocument/2006/customXml" ds:itemID="{8A9252AF-BA47-4C06-9912-06301182E4DC}">
+<ds:datastoreItem xmlns:ds="http://schemas.openxmlformats.org/officeDocument/2006/customXml" ds:itemID="{F395CCED-61C5-4513-BE49-17752E09FFE0}">
   <ds:schemaRefs>
     <ds:schemaRef ds:uri="http://schemas.openxmlformats.org/officeDocument/2006/bibliography"/>
   </ds:schemaRefs>

</xml_diff>

<commit_message>
update simulation&result and summary and outlook
</commit_message>
<xml_diff>
--- a/Simulation & result.docx
+++ b/Simulation & result.docx
@@ -131,106 +131,116 @@
     </w:p>
     <w:p>
       <w:pPr>
-        <w:rPr>
-          <w:rFonts w:ascii="Arial" w:hAnsi="Arial" w:cs="Arial"/>
-        </w:rPr>
-      </w:pPr>
-      <m:oMathPara>
-        <m:oMath>
-          <m:r>
-            <w:rPr>
-              <w:rFonts w:ascii="Cambria Math" w:hAnsi="Cambria Math" w:cs="Arial"/>
-            </w:rPr>
-            <m:t>m0*</m:t>
-          </m:r>
-          <m:acc>
-            <m:accPr>
-              <m:chr m:val="̈"/>
-              <m:ctrlPr>
-                <w:rPr>
-                  <w:rFonts w:ascii="Cambria Math" w:hAnsi="Cambria Math" w:cs="Arial"/>
-                  <w:i/>
-                </w:rPr>
-              </m:ctrlPr>
-            </m:accPr>
-            <m:e>
-              <m:r>
-                <w:rPr>
-                  <w:rFonts w:ascii="Cambria Math" w:hAnsi="Cambria Math" w:cs="Arial"/>
-                </w:rPr>
-                <m:t>ri</m:t>
-              </m:r>
-            </m:e>
-          </m:acc>
-          <m:nary>
-            <m:naryPr>
-              <m:chr m:val="∑"/>
-              <m:limLoc m:val="undOvr"/>
-              <m:supHide m:val="1"/>
-              <m:ctrlPr>
-                <w:rPr>
-                  <w:rFonts w:ascii="Cambria Math" w:hAnsi="Cambria Math" w:cs="Arial"/>
-                  <w:i/>
-                </w:rPr>
-              </m:ctrlPr>
-            </m:naryPr>
-            <m:sub>
-              <m:r>
-                <w:rPr>
-                  <w:rFonts w:ascii="Cambria Math" w:hAnsi="Cambria Math" w:cs="Arial"/>
-                </w:rPr>
-                <m:t>prey</m:t>
-              </m:r>
-            </m:sub>
-            <m:sup/>
-            <m:e>
-              <m:d>
-                <m:dPr>
-                  <m:ctrlPr>
-                    <w:rPr>
-                      <w:rFonts w:ascii="Cambria Math" w:hAnsi="Cambria Math" w:cs="Arial"/>
-                      <w:i/>
-                    </w:rPr>
-                  </m:ctrlPr>
-                </m:dPr>
-                <m:e>
-                  <m:r>
-                    <w:rPr>
-                      <w:rFonts w:ascii="Cambria Math" w:hAnsi="Cambria Math" w:cs="Arial"/>
-                    </w:rPr>
-                    <m:t>fij-gij</m:t>
-                  </m:r>
-                </m:e>
-              </m:d>
-              <m:r>
-                <w:rPr>
-                  <w:rFonts w:ascii="Cambria Math" w:hAnsi="Cambria Math" w:cs="Arial"/>
-                </w:rPr>
-                <m:t>-b0*</m:t>
-              </m:r>
-              <m:acc>
-                <m:accPr>
-                  <m:chr m:val="̇"/>
-                  <m:ctrlPr>
-                    <w:rPr>
-                      <w:rFonts w:ascii="Cambria Math" w:hAnsi="Cambria Math" w:cs="Arial"/>
-                      <w:i/>
-                    </w:rPr>
-                  </m:ctrlPr>
-                </m:accPr>
-                <m:e>
-                  <m:r>
-                    <w:rPr>
-                      <w:rFonts w:ascii="Cambria Math" w:hAnsi="Cambria Math" w:cs="Arial"/>
-                    </w:rPr>
-                    <m:t>ri</m:t>
-                  </m:r>
-                </m:e>
-              </m:acc>
-            </m:e>
-          </m:nary>
-        </m:oMath>
-      </m:oMathPara>
+        <w:tabs>
+          <w:tab w:val="left" w:pos="7513"/>
+        </w:tabs>
+        <w:rPr>
+          <w:rFonts w:ascii="Arial" w:hAnsi="Arial" w:cs="Arial"/>
+        </w:rPr>
+      </w:pPr>
+      <m:oMath>
+        <m:r>
+          <w:rPr>
+            <w:rFonts w:ascii="Cambria Math" w:hAnsi="Cambria Math" w:cs="Arial"/>
+          </w:rPr>
+          <m:t>m0*</m:t>
+        </m:r>
+        <m:acc>
+          <m:accPr>
+            <m:chr m:val="̈"/>
+            <m:ctrlPr>
+              <w:rPr>
+                <w:rFonts w:ascii="Cambria Math" w:hAnsi="Cambria Math" w:cs="Arial"/>
+                <w:i/>
+              </w:rPr>
+            </m:ctrlPr>
+          </m:accPr>
+          <m:e>
+            <m:r>
+              <w:rPr>
+                <w:rFonts w:ascii="Cambria Math" w:hAnsi="Cambria Math" w:cs="Arial"/>
+              </w:rPr>
+              <m:t>ri</m:t>
+            </m:r>
+          </m:e>
+        </m:acc>
+        <m:nary>
+          <m:naryPr>
+            <m:chr m:val="∑"/>
+            <m:limLoc m:val="undOvr"/>
+            <m:supHide m:val="1"/>
+            <m:ctrlPr>
+              <w:rPr>
+                <w:rFonts w:ascii="Cambria Math" w:hAnsi="Cambria Math" w:cs="Arial"/>
+                <w:i/>
+              </w:rPr>
+            </m:ctrlPr>
+          </m:naryPr>
+          <m:sub>
+            <m:r>
+              <w:rPr>
+                <w:rFonts w:ascii="Cambria Math" w:hAnsi="Cambria Math" w:cs="Arial"/>
+              </w:rPr>
+              <m:t>prey</m:t>
+            </m:r>
+          </m:sub>
+          <m:sup/>
+          <m:e>
+            <m:d>
+              <m:dPr>
+                <m:ctrlPr>
+                  <w:rPr>
+                    <w:rFonts w:ascii="Cambria Math" w:hAnsi="Cambria Math" w:cs="Arial"/>
+                    <w:i/>
+                  </w:rPr>
+                </m:ctrlPr>
+              </m:dPr>
+              <m:e>
+                <m:r>
+                  <w:rPr>
+                    <w:rFonts w:ascii="Cambria Math" w:hAnsi="Cambria Math" w:cs="Arial"/>
+                  </w:rPr>
+                  <m:t>fij-gij</m:t>
+                </m:r>
+              </m:e>
+            </m:d>
+            <m:r>
+              <w:rPr>
+                <w:rFonts w:ascii="Cambria Math" w:hAnsi="Cambria Math" w:cs="Arial"/>
+              </w:rPr>
+              <m:t>-b0*</m:t>
+            </m:r>
+            <m:acc>
+              <m:accPr>
+                <m:chr m:val="̇"/>
+                <m:ctrlPr>
+                  <w:rPr>
+                    <w:rFonts w:ascii="Cambria Math" w:hAnsi="Cambria Math" w:cs="Arial"/>
+                    <w:i/>
+                  </w:rPr>
+                </m:ctrlPr>
+              </m:accPr>
+              <m:e>
+                <m:r>
+                  <w:rPr>
+                    <w:rFonts w:ascii="Cambria Math" w:hAnsi="Cambria Math" w:cs="Arial"/>
+                  </w:rPr>
+                  <m:t>ri</m:t>
+                </m:r>
+              </m:e>
+            </m:acc>
+          </m:e>
+        </m:nary>
+      </m:oMath>
+      <w:r>
+        <w:rPr>
+          <w:rFonts w:ascii="Arial" w:hAnsi="Arial" w:cs="Arial"/>
+        </w:rPr>
+        <w:tab/>
+        <w:t>(7)</w:t>
+      </w:r>
+      <w:bookmarkStart w:id="0" w:name="_GoBack"/>
+      <w:bookmarkEnd w:id="0"/>
     </w:p>
     <w:p>
       <w:pPr>
@@ -661,7 +671,7 @@
         </w:rPr>
         <w:t xml:space="preserve">Analysis of the parameters in the section above and several test with those parameters we found out that the parameters of </w:t>
       </w:r>
-      <w:commentRangeStart w:id="0"/>
+      <w:commentRangeStart w:id="1"/>
       <w:r>
         <w:rPr>
           <w:rFonts w:ascii="Arial" w:hAnsi="Arial" w:cs="Arial"/>
@@ -669,12 +679,12 @@
         </w:rPr>
         <w:t>figure</w:t>
       </w:r>
-      <w:commentRangeEnd w:id="0"/>
+      <w:commentRangeEnd w:id="1"/>
       <w:r>
         <w:rPr>
           <w:rStyle w:val="Kommentarzeichen"/>
         </w:rPr>
-        <w:commentReference w:id="0"/>
+        <w:commentReference w:id="1"/>
       </w:r>
       <w:r>
         <w:rPr>
@@ -901,40 +911,192 @@
         <w:rPr>
           <w:rFonts w:ascii="Arial" w:hAnsi="Arial" w:cs="Arial"/>
         </w:rPr>
+        <w:t xml:space="preserve">In the first case with no interaction between the predators the equation </w:t>
+      </w:r>
+      <w:r>
+        <w:rPr>
+          <w:rFonts w:ascii="Arial" w:hAnsi="Arial" w:cs="Arial"/>
+          <w:color w:val="FF0000"/>
+        </w:rPr>
+        <w:t xml:space="preserve">(x) </w:t>
+      </w:r>
+      <w:r>
+        <w:rPr>
+          <w:rFonts w:ascii="Arial" w:hAnsi="Arial" w:cs="Arial"/>
+        </w:rPr>
+        <w:t xml:space="preserve">is used to compute the force of the predators. </w:t>
+      </w:r>
+    </w:p>
+    <w:p>
+      <w:pPr>
+        <w:rPr>
+          <w:rFonts w:ascii="Arial" w:hAnsi="Arial" w:cs="Arial"/>
+        </w:rPr>
+      </w:pPr>
+      <w:r>
+        <w:rPr>
+          <w:rFonts w:ascii="Arial" w:hAnsi="Arial" w:cs="Arial"/>
+        </w:rPr>
         <w:lastRenderedPageBreak/>
-        <w:t xml:space="preserve">In the first case with no interaction between the predators the equation </w:t>
+        <w:t>T</w:t>
+      </w:r>
+      <w:r>
+        <w:rPr>
+          <w:rFonts w:ascii="Arial" w:hAnsi="Arial" w:cs="Arial"/>
+        </w:rPr>
+        <w:t>his scenario corresponds to the case where the predators do not interact with each other</w:t>
+      </w:r>
+      <w:r>
+        <w:rPr>
+          <w:rFonts w:ascii="Arial" w:hAnsi="Arial" w:cs="Arial"/>
+        </w:rPr>
+        <w:t>.</w:t>
+      </w:r>
+      <w:r>
+        <w:rPr>
+          <w:rFonts w:ascii="Arial" w:hAnsi="Arial" w:cs="Arial"/>
+        </w:rPr>
+        <w:t xml:space="preserve"> In the most of the configurations the predators have a chaotic trajectory. When two predators come close to each other they often behave the same.</w:t>
+      </w:r>
+      <w:r>
+        <w:rPr>
+          <w:rFonts w:ascii="Arial" w:hAnsi="Arial" w:cs="Arial"/>
+        </w:rPr>
+        <w:t xml:space="preserve"> The reason for this is that </w:t>
+      </w:r>
+      <w:r>
+        <w:rPr>
+          <w:rFonts w:ascii="Arial" w:hAnsi="Arial" w:cs="Arial"/>
+        </w:rPr>
+        <w:t>once they come close enough together the acting forces on them will be nearly the same.</w:t>
+      </w:r>
+      <w:r>
+        <w:rPr>
+          <w:rFonts w:ascii="Arial" w:hAnsi="Arial" w:cs="Arial"/>
+        </w:rPr>
+        <w:t xml:space="preserve"> Nevertheless they n</w:t>
+      </w:r>
+      <w:r>
+        <w:rPr>
+          <w:rFonts w:ascii="Arial" w:hAnsi="Arial" w:cs="Arial"/>
+        </w:rPr>
+        <w:t>ormally split after a while.</w:t>
+      </w:r>
+    </w:p>
+    <w:p>
+      <w:pPr>
+        <w:rPr>
+          <w:rFonts w:ascii="Arial" w:hAnsi="Arial" w:cs="Arial"/>
+        </w:rPr>
+      </w:pPr>
+    </w:p>
+    <w:p>
+      <w:pPr>
+        <w:rPr>
+          <w:rFonts w:ascii="Arial" w:hAnsi="Arial" w:cs="Arial"/>
+        </w:rPr>
+      </w:pPr>
+      <w:r>
+        <w:rPr>
+          <w:rFonts w:ascii="Arial" w:hAnsi="Arial" w:cs="Arial"/>
+        </w:rPr>
+        <w:t xml:space="preserve">The next option is an attractive force between the predators which is expressed in the equation </w:t>
       </w:r>
       <w:r>
         <w:rPr>
           <w:rFonts w:ascii="Arial" w:hAnsi="Arial" w:cs="Arial"/>
           <w:color w:val="FF0000"/>
         </w:rPr>
-        <w:t xml:space="preserve">(x) </w:t>
-      </w:r>
-      <w:r>
-        <w:rPr>
-          <w:rFonts w:ascii="Arial" w:hAnsi="Arial" w:cs="Arial"/>
-        </w:rPr>
-        <w:t xml:space="preserve">is used to compute the force of the predators. </w:t>
-      </w:r>
-    </w:p>
-    <w:p>
-      <w:pPr>
-        <w:rPr>
-          <w:rFonts w:ascii="Arial" w:hAnsi="Arial" w:cs="Arial"/>
-        </w:rPr>
-      </w:pPr>
-      <w:r>
-        <w:rPr>
-          <w:rFonts w:ascii="Arial" w:hAnsi="Arial" w:cs="Arial"/>
-        </w:rPr>
-        <w:t>T</w:t>
-      </w:r>
-      <w:r>
-        <w:rPr>
-          <w:rFonts w:ascii="Arial" w:hAnsi="Arial" w:cs="Arial"/>
-        </w:rPr>
-        <w:t>his scenario corresponds to the case where the predators do not interact with each other</w:t>
+        <w:t>(x)</w:t>
+      </w:r>
+      <w:r>
+        <w:rPr>
+          <w:rFonts w:ascii="Arial" w:hAnsi="Arial" w:cs="Arial"/>
+        </w:rPr>
+        <w:t>. In contrary to the above case where the predators sometimes behave exactly the same</w:t>
+      </w:r>
+      <w:r>
+        <w:rPr>
+          <w:rFonts w:ascii="Arial" w:hAnsi="Arial" w:cs="Arial"/>
+        </w:rPr>
+        <w:t>,</w:t>
+      </w:r>
+      <w:r>
+        <w:rPr>
+          <w:rFonts w:ascii="Arial" w:hAnsi="Arial" w:cs="Arial"/>
+        </w:rPr>
+        <w:t xml:space="preserve"> they stay at least at a certain distance due to the near distance repulsive force.</w:t>
+      </w:r>
+    </w:p>
+    <w:p>
+      <w:pPr>
+        <w:rPr>
+          <w:rFonts w:ascii="Arial" w:hAnsi="Arial" w:cs="Arial"/>
+        </w:rPr>
+      </w:pPr>
+      <w:r>
+        <w:rPr>
+          <w:rFonts w:ascii="Arial" w:hAnsi="Arial" w:cs="Arial"/>
+        </w:rPr>
+        <w:t xml:space="preserve">With a </w:t>
+      </w:r>
+      <w:commentRangeStart w:id="2"/>
+      <w:r>
+        <w:rPr>
+          <w:rFonts w:ascii="Arial" w:hAnsi="Arial" w:cs="Arial"/>
+        </w:rPr>
+        <w:t>configuration</w:t>
+      </w:r>
+      <w:commentRangeEnd w:id="2"/>
+      <w:r>
+        <w:rPr>
+          <w:rStyle w:val="Kommentarzeichen"/>
+        </w:rPr>
+        <w:commentReference w:id="2"/>
+      </w:r>
+      <w:r>
+        <w:rPr>
+          <w:rFonts w:ascii="Arial" w:hAnsi="Arial" w:cs="Arial"/>
+        </w:rPr>
+        <w:t xml:space="preserve"> of </w:t>
+      </w:r>
+      <w:proofErr w:type="spellStart"/>
+      <w:r>
+        <w:rPr>
+          <w:rFonts w:ascii="Arial" w:hAnsi="Arial" w:cs="Arial"/>
+        </w:rPr>
+        <w:t>bx</w:t>
+      </w:r>
+      <w:proofErr w:type="spellEnd"/>
+      <w:r>
+        <w:rPr>
+          <w:rFonts w:ascii="Arial" w:hAnsi="Arial" w:cs="Arial"/>
+        </w:rPr>
+        <w:t xml:space="preserve"> = 0.1, mx = 1, b0 = 0.5,</w:t>
+      </w:r>
+      <w:r>
+        <w:rPr>
+          <w:rFonts w:ascii="Arial" w:hAnsi="Arial" w:cs="Arial"/>
+        </w:rPr>
+        <w:t xml:space="preserve"> m0 = </w:t>
+      </w:r>
+      <w:r>
+        <w:rPr>
+          <w:rFonts w:ascii="Arial" w:hAnsi="Arial" w:cs="Arial"/>
+        </w:rPr>
+        <w:t>0.5, three</w:t>
+      </w:r>
+      <w:r>
+        <w:rPr>
+          <w:rFonts w:ascii="Arial" w:hAnsi="Arial" w:cs="Arial"/>
+        </w:rPr>
+        <w:t xml:space="preserve"> predators </w:t>
+      </w:r>
+      <w:r>
+        <w:rPr>
+          <w:rFonts w:ascii="Arial" w:hAnsi="Arial" w:cs="Arial"/>
+        </w:rPr>
+        <w:t>and seven preys, it first looks that the predator do some random walk with the preys in the middle</w:t>
       </w:r>
       <w:r>
         <w:rPr>
@@ -946,115 +1108,139 @@
         <w:rPr>
           <w:rFonts w:ascii="Arial" w:hAnsi="Arial" w:cs="Arial"/>
         </w:rPr>
-        <w:t xml:space="preserve"> In the most of the configurations the predators have a chaotic trajectory. When two predators come close to each other they often behave the same.</w:t>
-      </w:r>
-      <w:r>
-        <w:rPr>
-          <w:rFonts w:ascii="Arial" w:hAnsi="Arial" w:cs="Arial"/>
-        </w:rPr>
-        <w:t xml:space="preserve"> The reason for this is that </w:t>
-      </w:r>
-      <w:r>
-        <w:rPr>
-          <w:rFonts w:ascii="Arial" w:hAnsi="Arial" w:cs="Arial"/>
-        </w:rPr>
-        <w:t>once they come close enough together the acting forces on them will be nearly the same.</w:t>
-      </w:r>
-      <w:r>
-        <w:rPr>
-          <w:rFonts w:ascii="Arial" w:hAnsi="Arial" w:cs="Arial"/>
-        </w:rPr>
-        <w:t xml:space="preserve"> Nevertheless they n</w:t>
-      </w:r>
-      <w:r>
-        <w:rPr>
-          <w:rFonts w:ascii="Arial" w:hAnsi="Arial" w:cs="Arial"/>
-        </w:rPr>
-        <w:t>ormally split after a while.</w:t>
-      </w:r>
-    </w:p>
-    <w:p>
-      <w:pPr>
-        <w:rPr>
-          <w:rFonts w:ascii="Arial" w:hAnsi="Arial" w:cs="Arial"/>
-        </w:rPr>
-      </w:pPr>
-    </w:p>
-    <w:p>
-      <w:pPr>
-        <w:rPr>
-          <w:rFonts w:ascii="Arial" w:hAnsi="Arial" w:cs="Arial"/>
-        </w:rPr>
-      </w:pPr>
-      <w:r>
-        <w:rPr>
-          <w:rFonts w:ascii="Arial" w:hAnsi="Arial" w:cs="Arial"/>
-        </w:rPr>
-        <w:t xml:space="preserve">The next option is an attractive force between the predators which is expressed in the equation </w:t>
+        <w:t xml:space="preserve"> But after</w:t>
+      </w:r>
+      <w:r>
+        <w:rPr>
+          <w:rFonts w:ascii="Arial" w:hAnsi="Arial" w:cs="Arial"/>
+        </w:rPr>
+        <w:t xml:space="preserve"> some time the predators form a group and circulate together around the prey swarm in their middle which is depicted in </w:t>
       </w:r>
       <w:r>
         <w:rPr>
           <w:rFonts w:ascii="Arial" w:hAnsi="Arial" w:cs="Arial"/>
           <w:color w:val="FF0000"/>
         </w:rPr>
-        <w:t>(x)</w:t>
-      </w:r>
-      <w:r>
-        <w:rPr>
-          <w:rFonts w:ascii="Arial" w:hAnsi="Arial" w:cs="Arial"/>
-        </w:rPr>
-        <w:t>. In contrary to the above case where the predators sometimes behave exactly the same</w:t>
-      </w:r>
-      <w:r>
-        <w:rPr>
-          <w:rFonts w:ascii="Arial" w:hAnsi="Arial" w:cs="Arial"/>
-        </w:rPr>
-        <w:t>,</w:t>
-      </w:r>
-      <w:r>
-        <w:rPr>
-          <w:rFonts w:ascii="Arial" w:hAnsi="Arial" w:cs="Arial"/>
-        </w:rPr>
-        <w:t xml:space="preserve"> they stay at least at a certain distance due to the near distance repulsive force.</w:t>
-      </w:r>
-    </w:p>
-    <w:p>
-      <w:pPr>
-        <w:rPr>
-          <w:rFonts w:ascii="Arial" w:hAnsi="Arial" w:cs="Arial"/>
-        </w:rPr>
-      </w:pPr>
-      <w:r>
-        <w:rPr>
-          <w:rFonts w:ascii="Arial" w:hAnsi="Arial" w:cs="Arial"/>
-        </w:rPr>
-        <w:t xml:space="preserve">With a </w:t>
-      </w:r>
-      <w:commentRangeStart w:id="1"/>
-      <w:r>
-        <w:rPr>
-          <w:rFonts w:ascii="Arial" w:hAnsi="Arial" w:cs="Arial"/>
-        </w:rPr>
-        <w:t>configuration</w:t>
-      </w:r>
-      <w:commentRangeEnd w:id="1"/>
-      <w:r>
-        <w:rPr>
-          <w:rStyle w:val="Kommentarzeichen"/>
-        </w:rPr>
-        <w:commentReference w:id="1"/>
-      </w:r>
-      <w:r>
-        <w:rPr>
-          <w:rFonts w:ascii="Arial" w:hAnsi="Arial" w:cs="Arial"/>
-        </w:rPr>
-        <w:t xml:space="preserve"> of </w:t>
+        <w:t>figure x</w:t>
+      </w:r>
+      <w:r>
+        <w:rPr>
+          <w:rFonts w:ascii="Arial" w:hAnsi="Arial" w:cs="Arial"/>
+        </w:rPr>
+        <w:t>.</w:t>
+      </w:r>
+    </w:p>
+    <w:p>
+      <w:pPr>
+        <w:rPr>
+          <w:rFonts w:ascii="Arial" w:hAnsi="Arial" w:cs="Arial"/>
+        </w:rPr>
+      </w:pPr>
+      <w:r>
+        <w:rPr>
+          <w:rFonts w:ascii="Arial" w:hAnsi="Arial" w:cs="Arial"/>
+        </w:rPr>
+        <w:t>Another interesting behaviour is given by the configuration mx = 0.2, bx = 0.2, b0 = 0</w:t>
+      </w:r>
+      <w:r>
+        <w:rPr>
+          <w:rFonts w:ascii="Arial" w:hAnsi="Arial" w:cs="Arial"/>
+        </w:rPr>
+        <w:t>.2,</w:t>
+      </w:r>
+      <w:r>
+        <w:rPr>
+          <w:rFonts w:ascii="Arial" w:hAnsi="Arial" w:cs="Arial"/>
+        </w:rPr>
+        <w:t xml:space="preserve"> m0 = 0.1</w:t>
+      </w:r>
+      <w:r>
+        <w:rPr>
+          <w:rFonts w:ascii="Arial" w:hAnsi="Arial" w:cs="Arial"/>
+        </w:rPr>
+        <w:t>, 2 predators and 7 preys. This is more realistic scenario in which the predators try to stay together, but after a while mostly chase the preys alone. They do often separate the swarm and go after some preys which lost the</w:t>
+      </w:r>
+      <w:r>
+        <w:rPr>
+          <w:rFonts w:ascii="Arial" w:hAnsi="Arial" w:cs="Arial"/>
+        </w:rPr>
+        <w:t xml:space="preserve"> connection to the swarm. Anyway after a while the swarm again finds together and the scenario starts from the beginning.</w:t>
+      </w:r>
+    </w:p>
+    <w:p>
+      <w:pPr>
+        <w:rPr>
+          <w:rFonts w:ascii="Arial" w:hAnsi="Arial" w:cs="Arial"/>
+        </w:rPr>
+      </w:pPr>
+      <w:r>
+        <w:rPr>
+          <w:rFonts w:ascii="Arial" w:hAnsi="Arial" w:cs="Arial"/>
+        </w:rPr>
+        <w:t xml:space="preserve">The last option is to choose a repulsive force between the predators which leads to the equation </w:t>
+      </w:r>
+      <w:r>
+        <w:rPr>
+          <w:rFonts w:ascii="Arial" w:hAnsi="Arial" w:cs="Arial"/>
+          <w:color w:val="FF0000"/>
+        </w:rPr>
+        <w:t>x</w:t>
+      </w:r>
+      <w:r>
+        <w:rPr>
+          <w:rFonts w:ascii="Arial" w:hAnsi="Arial" w:cs="Arial"/>
+        </w:rPr>
+        <w:t>. In this scenario the predators avoid each other. With this kind of interaction they often attack the swarm from different sides what is close to realistic behaviour, where the predators tries to surr</w:t>
+      </w:r>
+      <w:r>
+        <w:rPr>
+          <w:rFonts w:ascii="Arial" w:hAnsi="Arial" w:cs="Arial"/>
+        </w:rPr>
+        <w:t xml:space="preserve">ound the </w:t>
       </w:r>
       <w:proofErr w:type="spellStart"/>
       <w:r>
         <w:rPr>
           <w:rFonts w:ascii="Arial" w:hAnsi="Arial" w:cs="Arial"/>
         </w:rPr>
+        <w:t>preys</w:t>
+      </w:r>
+      <w:proofErr w:type="spellEnd"/>
+      <w:r>
+        <w:rPr>
+          <w:rFonts w:ascii="Arial" w:hAnsi="Arial" w:cs="Arial"/>
+        </w:rPr>
+        <w:t>. The predators often rush through the swarm and divide them for a short time into multiple smaller swarms until the swarm eventually</w:t>
+      </w:r>
+      <w:r>
+        <w:rPr>
+          <w:rFonts w:ascii="Arial" w:hAnsi="Arial" w:cs="Arial"/>
+        </w:rPr>
+        <w:t xml:space="preserve"> finds together. This outcome can be</w:t>
+      </w:r>
+      <w:r>
+        <w:rPr>
+          <w:rFonts w:ascii="Arial" w:hAnsi="Arial" w:cs="Arial"/>
+        </w:rPr>
+        <w:t xml:space="preserve"> observed with th</w:t>
+      </w:r>
+      <w:r>
+        <w:rPr>
+          <w:rFonts w:ascii="Arial" w:hAnsi="Arial" w:cs="Arial"/>
+        </w:rPr>
+        <w:t>e following configuration: mx =</w:t>
+      </w:r>
+      <w:r>
+        <w:rPr>
+          <w:rFonts w:ascii="Arial" w:hAnsi="Arial" w:cs="Arial"/>
+        </w:rPr>
+        <w:t xml:space="preserve"> 0.3, </w:t>
+      </w:r>
+      <w:proofErr w:type="spellStart"/>
+      <w:r>
+        <w:rPr>
+          <w:rFonts w:ascii="Arial" w:hAnsi="Arial" w:cs="Arial"/>
+        </w:rPr>
         <w:t>bx</w:t>
       </w:r>
       <w:proofErr w:type="spellEnd"/>
@@ -1062,208 +1248,32 @@
         <w:rPr>
           <w:rFonts w:ascii="Arial" w:hAnsi="Arial" w:cs="Arial"/>
         </w:rPr>
-        <w:t xml:space="preserve"> = 0.1, mx = 1, b0 = 0.5,</w:t>
-      </w:r>
-      <w:r>
-        <w:rPr>
-          <w:rFonts w:ascii="Arial" w:hAnsi="Arial" w:cs="Arial"/>
-        </w:rPr>
-        <w:t xml:space="preserve"> m0 = </w:t>
-      </w:r>
-      <w:r>
-        <w:rPr>
-          <w:rFonts w:ascii="Arial" w:hAnsi="Arial" w:cs="Arial"/>
-        </w:rPr>
-        <w:t>0.5, three</w:t>
-      </w:r>
-      <w:r>
-        <w:rPr>
-          <w:rFonts w:ascii="Arial" w:hAnsi="Arial" w:cs="Arial"/>
-        </w:rPr>
-        <w:t xml:space="preserve"> predators </w:t>
-      </w:r>
-      <w:r>
-        <w:rPr>
-          <w:rFonts w:ascii="Arial" w:hAnsi="Arial" w:cs="Arial"/>
-        </w:rPr>
-        <w:t>and seven preys, it first looks that the predator do some random walk with the preys in the middle</w:t>
-      </w:r>
-      <w:r>
-        <w:rPr>
-          <w:rFonts w:ascii="Arial" w:hAnsi="Arial" w:cs="Arial"/>
-        </w:rPr>
-        <w:t>.</w:t>
-      </w:r>
-      <w:r>
-        <w:rPr>
-          <w:rFonts w:ascii="Arial" w:hAnsi="Arial" w:cs="Arial"/>
-        </w:rPr>
-        <w:t xml:space="preserve"> But after</w:t>
-      </w:r>
-      <w:r>
-        <w:rPr>
-          <w:rFonts w:ascii="Arial" w:hAnsi="Arial" w:cs="Arial"/>
-        </w:rPr>
-        <w:t xml:space="preserve"> some time the predators form a group and circulate together around the prey swarm in their middle which is depicted in </w:t>
-      </w:r>
-      <w:r>
-        <w:rPr>
-          <w:rFonts w:ascii="Arial" w:hAnsi="Arial" w:cs="Arial"/>
-          <w:color w:val="FF0000"/>
-        </w:rPr>
-        <w:t>figure x</w:t>
-      </w:r>
-      <w:r>
-        <w:rPr>
-          <w:rFonts w:ascii="Arial" w:hAnsi="Arial" w:cs="Arial"/>
-        </w:rPr>
-        <w:t>.</w:t>
-      </w:r>
-    </w:p>
-    <w:p>
-      <w:pPr>
-        <w:rPr>
-          <w:rFonts w:ascii="Arial" w:hAnsi="Arial" w:cs="Arial"/>
-        </w:rPr>
-      </w:pPr>
-      <w:r>
-        <w:rPr>
-          <w:rFonts w:ascii="Arial" w:hAnsi="Arial" w:cs="Arial"/>
-        </w:rPr>
-        <w:t>Another interesting behaviour is given by the configuration mx = 0.2, bx = 0.2, b0 = 0</w:t>
-      </w:r>
-      <w:r>
-        <w:rPr>
-          <w:rFonts w:ascii="Arial" w:hAnsi="Arial" w:cs="Arial"/>
-        </w:rPr>
-        <w:t>.2,</w:t>
-      </w:r>
-      <w:r>
-        <w:rPr>
-          <w:rFonts w:ascii="Arial" w:hAnsi="Arial" w:cs="Arial"/>
-        </w:rPr>
-        <w:t xml:space="preserve"> m0 = 0.1</w:t>
-      </w:r>
-      <w:r>
-        <w:rPr>
-          <w:rFonts w:ascii="Arial" w:hAnsi="Arial" w:cs="Arial"/>
-        </w:rPr>
-        <w:t>, 2 predators and 7 preys. This is more realistic scenario in which the predators try to stay together, but after a while mostly chase the preys alone. They do often separate the swarm and go after some preys which lost the</w:t>
-      </w:r>
-      <w:r>
-        <w:rPr>
-          <w:rFonts w:ascii="Arial" w:hAnsi="Arial" w:cs="Arial"/>
-        </w:rPr>
-        <w:t xml:space="preserve"> connection to the swarm. Anyway after a while the swarm again finds together and the scenario starts from the beginning.</w:t>
-      </w:r>
-    </w:p>
-    <w:p>
-      <w:pPr>
-        <w:rPr>
-          <w:rFonts w:ascii="Arial" w:hAnsi="Arial" w:cs="Arial"/>
-        </w:rPr>
-      </w:pPr>
-      <w:r>
-        <w:rPr>
-          <w:rFonts w:ascii="Arial" w:hAnsi="Arial" w:cs="Arial"/>
-        </w:rPr>
-        <w:t xml:space="preserve">The last option is to choose a repulsive force between the predators which leads to the equation </w:t>
-      </w:r>
-      <w:r>
-        <w:rPr>
-          <w:rFonts w:ascii="Arial" w:hAnsi="Arial" w:cs="Arial"/>
-          <w:color w:val="FF0000"/>
-        </w:rPr>
-        <w:t>x</w:t>
-      </w:r>
-      <w:r>
-        <w:rPr>
-          <w:rFonts w:ascii="Arial" w:hAnsi="Arial" w:cs="Arial"/>
-        </w:rPr>
-        <w:t>. In this scenario the predators avoid each other. With this kind of interaction they often attack the swarm from different sides what is close to realistic behaviour, where the predators tries to surr</w:t>
-      </w:r>
-      <w:r>
-        <w:rPr>
-          <w:rFonts w:ascii="Arial" w:hAnsi="Arial" w:cs="Arial"/>
-        </w:rPr>
-        <w:t xml:space="preserve">ound the </w:t>
+        <w:t xml:space="preserve"> = 0.2, m0 = 0.1 and b0 = 0.2. Also remarkable in this configuration is that the swarm finds together relatively quickly after a predator divided them into two parts. In co</w:t>
+      </w:r>
+      <w:r>
+        <w:rPr>
+          <w:rFonts w:ascii="Arial" w:hAnsi="Arial" w:cs="Arial"/>
+        </w:rPr>
+        <w:t>ntrast to a configuration: mx =</w:t>
+      </w:r>
+      <w:r>
+        <w:rPr>
+          <w:rFonts w:ascii="Arial" w:hAnsi="Arial" w:cs="Arial"/>
+        </w:rPr>
+        <w:t xml:space="preserve"> 0.2, </w:t>
       </w:r>
       <w:proofErr w:type="spellStart"/>
       <w:r>
         <w:rPr>
           <w:rFonts w:ascii="Arial" w:hAnsi="Arial" w:cs="Arial"/>
         </w:rPr>
-        <w:t>preys</w:t>
+        <w:t>bx</w:t>
       </w:r>
       <w:proofErr w:type="spellEnd"/>
       <w:r>
         <w:rPr>
           <w:rFonts w:ascii="Arial" w:hAnsi="Arial" w:cs="Arial"/>
         </w:rPr>
-        <w:t>. The predators often rush through the swarm and divide them for a short time into multiple smaller swarms until the swarm eventually</w:t>
-      </w:r>
-      <w:r>
-        <w:rPr>
-          <w:rFonts w:ascii="Arial" w:hAnsi="Arial" w:cs="Arial"/>
-        </w:rPr>
-        <w:t xml:space="preserve"> finds together. This outcome can be</w:t>
-      </w:r>
-      <w:r>
-        <w:rPr>
-          <w:rFonts w:ascii="Arial" w:hAnsi="Arial" w:cs="Arial"/>
-        </w:rPr>
-        <w:t xml:space="preserve"> observed with th</w:t>
-      </w:r>
-      <w:r>
-        <w:rPr>
-          <w:rFonts w:ascii="Arial" w:hAnsi="Arial" w:cs="Arial"/>
-        </w:rPr>
-        <w:t>e following configuration: mx =</w:t>
-      </w:r>
-      <w:r>
-        <w:rPr>
-          <w:rFonts w:ascii="Arial" w:hAnsi="Arial" w:cs="Arial"/>
-        </w:rPr>
-        <w:t xml:space="preserve"> 0.3, </w:t>
-      </w:r>
-      <w:proofErr w:type="spellStart"/>
-      <w:r>
-        <w:rPr>
-          <w:rFonts w:ascii="Arial" w:hAnsi="Arial" w:cs="Arial"/>
-        </w:rPr>
-        <w:t>bx</w:t>
-      </w:r>
-      <w:proofErr w:type="spellEnd"/>
-      <w:r>
-        <w:rPr>
-          <w:rFonts w:ascii="Arial" w:hAnsi="Arial" w:cs="Arial"/>
-        </w:rPr>
-        <w:t xml:space="preserve"> = 0.2, m0 = 0.1 and b0 = 0.2. Also remarkable in this configuration is that the swarm finds together relatively quickly after a predator divided them into two parts. In co</w:t>
-      </w:r>
-      <w:r>
-        <w:rPr>
-          <w:rFonts w:ascii="Arial" w:hAnsi="Arial" w:cs="Arial"/>
-        </w:rPr>
-        <w:t>ntrast to a configuration: mx =</w:t>
-      </w:r>
-      <w:r>
-        <w:rPr>
-          <w:rFonts w:ascii="Arial" w:hAnsi="Arial" w:cs="Arial"/>
-        </w:rPr>
-        <w:t xml:space="preserve"> 0.2, </w:t>
-      </w:r>
-      <w:proofErr w:type="spellStart"/>
-      <w:r>
-        <w:rPr>
-          <w:rFonts w:ascii="Arial" w:hAnsi="Arial" w:cs="Arial"/>
-        </w:rPr>
-        <w:t>bx</w:t>
-      </w:r>
-      <w:proofErr w:type="spellEnd"/>
-      <w:r>
-        <w:rPr>
-          <w:rFonts w:ascii="Arial" w:hAnsi="Arial" w:cs="Arial"/>
-        </w:rPr>
         <w:t xml:space="preserve"> = 0.2, m0 = 0.1 and b0 = 0.2 where the preys need a long time to find together when they got separated.</w:t>
       </w:r>
       <w:r>
@@ -1291,8 +1301,6 @@
           <w:rFonts w:ascii="Arial" w:hAnsi="Arial" w:cs="Arial"/>
         </w:rPr>
       </w:pPr>
-      <w:bookmarkStart w:id="2" w:name="_GoBack"/>
-      <w:bookmarkEnd w:id="2"/>
     </w:p>
     <w:sectPr>
       <w:pgSz w:w="11906" w:h="16838"/>
@@ -1306,7 +1314,7 @@
 
 <file path=word/comments.xml><?xml version="1.0" encoding="utf-8"?>
 <w:comments xmlns:wpc="http://schemas.microsoft.com/office/word/2010/wordprocessingCanvas" xmlns:mc="http://schemas.openxmlformats.org/markup-compatibility/2006" xmlns:o="urn:schemas-microsoft-com:office:office" xmlns:r="http://schemas.openxmlformats.org/officeDocument/2006/relationships" xmlns:m="http://schemas.openxmlformats.org/officeDocument/2006/math" xmlns:v="urn:schemas-microsoft-com:vml" xmlns:wp14="http://schemas.microsoft.com/office/word/2010/wordprocessingDrawing" xmlns:wp="http://schemas.openxmlformats.org/drawingml/2006/wordprocessingDrawing" xmlns:w10="urn:schemas-microsoft-com:office:word" xmlns:w="http://schemas.openxmlformats.org/wordprocessingml/2006/main" xmlns:w14="http://schemas.microsoft.com/office/word/2010/wordml" xmlns:wpg="http://schemas.microsoft.com/office/word/2010/wordprocessingGroup" xmlns:wpi="http://schemas.microsoft.com/office/word/2010/wordprocessingInk" xmlns:wne="http://schemas.microsoft.com/office/word/2006/wordml" xmlns:wps="http://schemas.microsoft.com/office/word/2010/wordprocessingShape" mc:Ignorable="w14 wp14">
-  <w:comment w:id="0" w:author="Tondelli" w:date="2014-05-10T11:07:00Z" w:initials="T">
+  <w:comment w:id="1" w:author="Tondelli" w:date="2014-05-10T11:07:00Z" w:initials="T">
     <w:p>
       <w:pPr>
         <w:pStyle w:val="Kommentartext"/>
@@ -1322,7 +1330,7 @@
       </w:r>
     </w:p>
   </w:comment>
-  <w:comment w:id="1" w:author="Tondelli" w:date="2014-05-10T12:38:00Z" w:initials="T">
+  <w:comment w:id="2" w:author="Tondelli" w:date="2014-05-10T12:38:00Z" w:initials="T">
     <w:p>
       <w:pPr>
         <w:pStyle w:val="Kommentartext"/>
@@ -2548,7 +2556,7 @@
 </file>
 
 <file path=customXml/itemProps1.xml><?xml version="1.0" encoding="utf-8"?>
-<ds:datastoreItem xmlns:ds="http://schemas.openxmlformats.org/officeDocument/2006/customXml" ds:itemID="{5AD24BBE-174E-4FEF-B87D-8886928EBDC5}">
+<ds:datastoreItem xmlns:ds="http://schemas.openxmlformats.org/officeDocument/2006/customXml" ds:itemID="{B9AD90FB-7141-486C-98DC-28E128C44817}">
   <ds:schemaRefs>
     <ds:schemaRef ds:uri="http://schemas.openxmlformats.org/officeDocument/2006/bibliography"/>
   </ds:schemaRefs>

</xml_diff>